<commit_message>
update writing and coding part
</commit_message>
<xml_diff>
--- a/writing_assignment.docx
+++ b/writing_assignment.docx
@@ -263,12 +263,21 @@
               </w:rPr>
               <w:t xml:space="preserve">David McQuaid, Muhammad Iqbal, </w:t>
             </w:r>
+            <w:proofErr w:type="spellStart"/>
             <w:r>
               <w:rPr>
                 <w:rFonts w:ascii="Arial" w:hAnsi="Arial" w:cs="Arial"/>
                 <w:color w:val="000000" w:themeColor="text1"/>
               </w:rPr>
-              <w:t>Taufique Ahmed</w:t>
+              <w:t>Taufique</w:t>
+            </w:r>
+            <w:proofErr w:type="spellEnd"/>
+            <w:r>
+              <w:rPr>
+                <w:rFonts w:ascii="Arial" w:hAnsi="Arial" w:cs="Arial"/>
+                <w:color w:val="000000" w:themeColor="text1"/>
+              </w:rPr>
+              <w:t xml:space="preserve"> Ahmed</w:t>
             </w:r>
             <w:r>
               <w:rPr>
@@ -322,7 +331,21 @@
               <w:rPr>
                 <w:rFonts w:ascii="Arial" w:hAnsi="Arial" w:cs="Arial"/>
               </w:rPr>
-              <w:t>Fernando Tupa Leniz</w:t>
+              <w:t xml:space="preserve">Fernando </w:t>
+            </w:r>
+            <w:proofErr w:type="spellStart"/>
+            <w:r>
+              <w:rPr>
+                <w:rFonts w:ascii="Arial" w:hAnsi="Arial" w:cs="Arial"/>
+              </w:rPr>
+              <w:t>Tupa</w:t>
+            </w:r>
+            <w:proofErr w:type="spellEnd"/>
+            <w:r>
+              <w:rPr>
+                <w:rFonts w:ascii="Arial" w:hAnsi="Arial" w:cs="Arial"/>
+              </w:rPr>
+              <w:t xml:space="preserve"> Leniz</w:t>
             </w:r>
           </w:p>
         </w:tc>
@@ -661,7 +684,21 @@
         <w:rPr>
           <w:rFonts w:ascii="Arial" w:hAnsi="Arial" w:cs="Arial"/>
         </w:rPr>
-        <w:t xml:space="preserve">In today's data-driven world, the application of machine learning models, statistical knowledge, and my coding skills in Python using Jupyter notebooks has become central to my work in the field of data analytics and machine learning. The objective of this </w:t>
+        <w:t xml:space="preserve">In today's data-driven world, the application of machine learning models, statistical knowledge, and my coding skills in Python using </w:t>
+      </w:r>
+      <w:proofErr w:type="spellStart"/>
+      <w:r>
+        <w:rPr>
+          <w:rFonts w:ascii="Arial" w:hAnsi="Arial" w:cs="Arial"/>
+        </w:rPr>
+        <w:t>Jupyter</w:t>
+      </w:r>
+      <w:proofErr w:type="spellEnd"/>
+      <w:r>
+        <w:rPr>
+          <w:rFonts w:ascii="Arial" w:hAnsi="Arial" w:cs="Arial"/>
+        </w:rPr>
+        <w:t xml:space="preserve"> notebooks has become central to my work in the field of data analytics and machine learning. The objective of this </w:t>
       </w:r>
       <w:r>
         <w:rPr>
@@ -763,7 +800,21 @@
         <w:rPr>
           <w:rFonts w:ascii="Arial" w:hAnsi="Arial" w:cs="Arial"/>
         </w:rPr>
-        <w:t>I will delve into data preprocessing and visualization techniques to clean and explore the dataset, making it ready for machine learning model development.</w:t>
+        <w:t xml:space="preserve">I will delve into data </w:t>
+      </w:r>
+      <w:proofErr w:type="spellStart"/>
+      <w:r>
+        <w:rPr>
+          <w:rFonts w:ascii="Arial" w:hAnsi="Arial" w:cs="Arial"/>
+        </w:rPr>
+        <w:t>preprocessing</w:t>
+      </w:r>
+      <w:proofErr w:type="spellEnd"/>
+      <w:r>
+        <w:rPr>
+          <w:rFonts w:ascii="Arial" w:hAnsi="Arial" w:cs="Arial"/>
+        </w:rPr>
+        <w:t xml:space="preserve"> and visualization techniques to clean and explore the dataset, making it ready for machine learning model development.</w:t>
       </w:r>
     </w:p>
     <w:p>
@@ -1004,6 +1055,98 @@
           <w:szCs w:val="32"/>
         </w:rPr>
         <w:lastRenderedPageBreak/>
+        <w:t>D</w:t>
+      </w:r>
+      <w:r>
+        <w:rPr>
+          <w:rFonts w:ascii="Arial" w:hAnsi="Arial" w:cs="Arial"/>
+          <w:b/>
+          <w:bCs/>
+          <w:sz w:val="32"/>
+          <w:szCs w:val="32"/>
+        </w:rPr>
+        <w:t>ata preparation and visualisation</w:t>
+      </w:r>
+      <w:r>
+        <w:rPr>
+          <w:rFonts w:ascii="Arial" w:hAnsi="Arial" w:cs="Arial"/>
+          <w:b/>
+          <w:bCs/>
+          <w:sz w:val="32"/>
+          <w:szCs w:val="32"/>
+        </w:rPr>
+        <w:t xml:space="preserve"> </w:t>
+      </w:r>
+      <w:r>
+        <w:rPr>
+          <w:rFonts w:ascii="Arial" w:hAnsi="Arial" w:cs="Arial"/>
+          <w:b/>
+          <w:bCs/>
+          <w:sz w:val="32"/>
+          <w:szCs w:val="32"/>
+        </w:rPr>
+        <w:t>part:</w:t>
+      </w:r>
+    </w:p>
+    <w:p>
+      <w:pPr>
+        <w:tabs>
+          <w:tab w:val="left" w:pos="1390"/>
+        </w:tabs>
+        <w:rPr>
+          <w:rFonts w:ascii="Arial" w:hAnsi="Arial" w:cs="Arial"/>
+          <w:b/>
+          <w:bCs/>
+          <w:sz w:val="32"/>
+          <w:szCs w:val="32"/>
+        </w:rPr>
+      </w:pPr>
+      <w:r>
+        <w:rPr>
+          <w:rFonts w:ascii="Arial" w:hAnsi="Arial" w:cs="Arial"/>
+          <w:b/>
+          <w:bCs/>
+          <w:sz w:val="32"/>
+          <w:szCs w:val="32"/>
+        </w:rPr>
+        <w:t>1)</w:t>
+      </w:r>
+    </w:p>
+    <w:p>
+      <w:pPr>
+        <w:tabs>
+          <w:tab w:val="left" w:pos="1390"/>
+        </w:tabs>
+        <w:rPr>
+          <w:rFonts w:ascii="Arial" w:hAnsi="Arial" w:cs="Arial"/>
+          <w:b/>
+          <w:bCs/>
+          <w:sz w:val="32"/>
+          <w:szCs w:val="32"/>
+        </w:rPr>
+      </w:pPr>
+    </w:p>
+    <w:p>
+      <w:pPr>
+        <w:tabs>
+          <w:tab w:val="left" w:pos="1390"/>
+        </w:tabs>
+        <w:rPr>
+          <w:rFonts w:ascii="Arial" w:hAnsi="Arial" w:cs="Arial"/>
+          <w:b/>
+          <w:bCs/>
+          <w:sz w:val="32"/>
+          <w:szCs w:val="32"/>
+        </w:rPr>
+      </w:pPr>
+      <w:r>
+        <w:rPr>
+          <w:rFonts w:ascii="Arial" w:hAnsi="Arial" w:cs="Arial"/>
+          <w:b/>
+          <w:bCs/>
+          <w:sz w:val="32"/>
+          <w:szCs w:val="32"/>
+        </w:rPr>
         <w:t>Machine Learning part:</w:t>
       </w:r>
     </w:p>
@@ -1122,20 +1265,36 @@
           <w:rFonts w:ascii="Arial" w:hAnsi="Arial" w:cs="Arial"/>
           <w:color w:val="000000" w:themeColor="text1"/>
         </w:rPr>
-        <w:t xml:space="preserve"> for a data science project</w:t>
-      </w:r>
+        <w:t xml:space="preserve"> for a data science </w:t>
+      </w:r>
+      <w:proofErr w:type="spellStart"/>
       <w:r>
         <w:rPr>
           <w:rFonts w:ascii="Arial" w:hAnsi="Arial" w:cs="Arial"/>
           <w:color w:val="000000" w:themeColor="text1"/>
         </w:rPr>
-        <w:t>.I will justify</w:t>
+        <w:t>project</w:t>
       </w:r>
       <w:r>
         <w:rPr>
           <w:rFonts w:ascii="Arial" w:hAnsi="Arial" w:cs="Arial"/>
           <w:color w:val="000000" w:themeColor="text1"/>
         </w:rPr>
+        <w:t>.I</w:t>
+      </w:r>
+      <w:proofErr w:type="spellEnd"/>
+      <w:r>
+        <w:rPr>
+          <w:rFonts w:ascii="Arial" w:hAnsi="Arial" w:cs="Arial"/>
+          <w:color w:val="000000" w:themeColor="text1"/>
+        </w:rPr>
+        <w:t xml:space="preserve"> will justify</w:t>
+      </w:r>
+      <w:r>
+        <w:rPr>
+          <w:rFonts w:ascii="Arial" w:hAnsi="Arial" w:cs="Arial"/>
+          <w:color w:val="000000" w:themeColor="text1"/>
+        </w:rPr>
         <w:t xml:space="preserve"> with some explanation and examples:</w:t>
       </w:r>
     </w:p>
@@ -1248,7 +1407,21 @@
         <w:rPr>
           <w:rFonts w:ascii="Arial" w:hAnsi="Arial" w:cs="Arial"/>
         </w:rPr>
-        <w:t xml:space="preserve"> a startup with limited resources that seeks agility in adopting different data science techniques based on project requirements. CRISP-DM's flexibility allows them to do so seamlessly.</w:t>
+        <w:t xml:space="preserve"> a </w:t>
+      </w:r>
+      <w:proofErr w:type="spellStart"/>
+      <w:r>
+        <w:rPr>
+          <w:rFonts w:ascii="Arial" w:hAnsi="Arial" w:cs="Arial"/>
+        </w:rPr>
+        <w:t>startup</w:t>
+      </w:r>
+      <w:proofErr w:type="spellEnd"/>
+      <w:r>
+        <w:rPr>
+          <w:rFonts w:ascii="Arial" w:hAnsi="Arial" w:cs="Arial"/>
+        </w:rPr>
+        <w:t xml:space="preserve"> with limited resources that seeks agility in adopting different data science techniques based on project requirements. CRISP-DM's flexibility allows them to do so seamlessly.</w:t>
       </w:r>
     </w:p>
     <w:p>
@@ -1429,7 +1602,21 @@
         <w:rPr>
           <w:rFonts w:ascii="Arial" w:hAnsi="Arial" w:cs="Arial"/>
         </w:rPr>
-        <w:t>- Trained on labeled data.</w:t>
+        <w:t xml:space="preserve">- Trained on </w:t>
+      </w:r>
+      <w:proofErr w:type="spellStart"/>
+      <w:r>
+        <w:rPr>
+          <w:rFonts w:ascii="Arial" w:hAnsi="Arial" w:cs="Arial"/>
+        </w:rPr>
+        <w:t>labeled</w:t>
+      </w:r>
+      <w:proofErr w:type="spellEnd"/>
+      <w:r>
+        <w:rPr>
+          <w:rFonts w:ascii="Arial" w:hAnsi="Arial" w:cs="Arial"/>
+        </w:rPr>
+        <w:t xml:space="preserve"> data.</w:t>
       </w:r>
     </w:p>
     <w:p>
@@ -1463,6 +1650,7 @@
         <w:rPr>
           <w:rFonts w:ascii="Arial" w:hAnsi="Arial" w:cs="Arial"/>
         </w:rPr>
+        <w:lastRenderedPageBreak/>
         <w:t>- Used for classification and regression tasks.</w:t>
       </w:r>
     </w:p>
@@ -1497,7 +1685,21 @@
         <w:rPr>
           <w:rFonts w:ascii="Arial" w:hAnsi="Arial" w:cs="Arial"/>
         </w:rPr>
-        <w:t>- Works with unlabeled data.</w:t>
+        <w:t xml:space="preserve">- Works with </w:t>
+      </w:r>
+      <w:proofErr w:type="spellStart"/>
+      <w:r>
+        <w:rPr>
+          <w:rFonts w:ascii="Arial" w:hAnsi="Arial" w:cs="Arial"/>
+        </w:rPr>
+        <w:t>unlabeled</w:t>
+      </w:r>
+      <w:proofErr w:type="spellEnd"/>
+      <w:r>
+        <w:rPr>
+          <w:rFonts w:ascii="Arial" w:hAnsi="Arial" w:cs="Arial"/>
+        </w:rPr>
+        <w:t xml:space="preserve"> data.</w:t>
       </w:r>
     </w:p>
     <w:p>
@@ -1531,7 +1733,6 @@
         <w:rPr>
           <w:rFonts w:ascii="Arial" w:hAnsi="Arial" w:cs="Arial"/>
         </w:rPr>
-        <w:lastRenderedPageBreak/>
         <w:t>- Used for clustering and dimensionality reduction.</w:t>
       </w:r>
     </w:p>
@@ -1566,7 +1767,35 @@
         <w:rPr>
           <w:rFonts w:ascii="Arial" w:hAnsi="Arial" w:cs="Arial"/>
         </w:rPr>
-        <w:t>- Uses both labeled and unlabeled data.</w:t>
+        <w:t xml:space="preserve">- Uses both </w:t>
+      </w:r>
+      <w:proofErr w:type="spellStart"/>
+      <w:r>
+        <w:rPr>
+          <w:rFonts w:ascii="Arial" w:hAnsi="Arial" w:cs="Arial"/>
+        </w:rPr>
+        <w:t>labeled</w:t>
+      </w:r>
+      <w:proofErr w:type="spellEnd"/>
+      <w:r>
+        <w:rPr>
+          <w:rFonts w:ascii="Arial" w:hAnsi="Arial" w:cs="Arial"/>
+        </w:rPr>
+        <w:t xml:space="preserve"> and </w:t>
+      </w:r>
+      <w:proofErr w:type="spellStart"/>
+      <w:r>
+        <w:rPr>
+          <w:rFonts w:ascii="Arial" w:hAnsi="Arial" w:cs="Arial"/>
+        </w:rPr>
+        <w:t>unlabeled</w:t>
+      </w:r>
+      <w:proofErr w:type="spellEnd"/>
+      <w:r>
+        <w:rPr>
+          <w:rFonts w:ascii="Arial" w:hAnsi="Arial" w:cs="Arial"/>
+        </w:rPr>
+        <w:t xml:space="preserve"> data.</w:t>
       </w:r>
     </w:p>
     <w:p>
@@ -1583,7 +1812,35 @@
         <w:rPr>
           <w:rFonts w:ascii="Arial" w:hAnsi="Arial" w:cs="Arial"/>
         </w:rPr>
-        <w:t>- Leverages labeled data to guide learning on unlabeled data.</w:t>
+        <w:t xml:space="preserve">- Leverages </w:t>
+      </w:r>
+      <w:proofErr w:type="spellStart"/>
+      <w:r>
+        <w:rPr>
+          <w:rFonts w:ascii="Arial" w:hAnsi="Arial" w:cs="Arial"/>
+        </w:rPr>
+        <w:t>labeled</w:t>
+      </w:r>
+      <w:proofErr w:type="spellEnd"/>
+      <w:r>
+        <w:rPr>
+          <w:rFonts w:ascii="Arial" w:hAnsi="Arial" w:cs="Arial"/>
+        </w:rPr>
+        <w:t xml:space="preserve"> data to guide learning on </w:t>
+      </w:r>
+      <w:proofErr w:type="spellStart"/>
+      <w:r>
+        <w:rPr>
+          <w:rFonts w:ascii="Arial" w:hAnsi="Arial" w:cs="Arial"/>
+        </w:rPr>
+        <w:t>unlabeled</w:t>
+      </w:r>
+      <w:proofErr w:type="spellEnd"/>
+      <w:r>
+        <w:rPr>
+          <w:rFonts w:ascii="Arial" w:hAnsi="Arial" w:cs="Arial"/>
+        </w:rPr>
+        <w:t xml:space="preserve"> data.</w:t>
       </w:r>
     </w:p>
     <w:p>
@@ -1660,154 +1917,347 @@
         </w:rPr>
         <w:t>2)</w:t>
       </w:r>
-      <w:r>
-        <w:rPr>
+    </w:p>
+    <w:p>
+      <w:pPr>
+        <w:tabs>
+          <w:tab w:val="left" w:pos="1390"/>
+        </w:tabs>
+        <w:jc w:val="both"/>
+        <w:rPr>
+          <w:rFonts w:ascii="Arial" w:hAnsi="Arial" w:cs="Arial"/>
+          <w:lang w:val="en-US"/>
+        </w:rPr>
+      </w:pPr>
+      <w:r>
+        <w:rPr>
+          <w:rFonts w:ascii="Arial" w:hAnsi="Arial" w:cs="Arial"/>
+          <w:lang w:val="en-US"/>
+        </w:rPr>
+        <w:t xml:space="preserve">In this second part, I chose </w:t>
+      </w:r>
+      <w:r>
+        <w:rPr>
+          <w:rFonts w:ascii="Arial" w:hAnsi="Arial" w:cs="Arial"/>
+          <w:lang w:val="en-US"/>
+        </w:rPr>
+        <w:t>XGBoost Regression and Random Forest Regression</w:t>
+      </w:r>
+      <w:r>
+        <w:rPr>
+          <w:rFonts w:ascii="Arial" w:hAnsi="Arial" w:cs="Arial"/>
+          <w:lang w:val="en-US"/>
+        </w:rPr>
+        <w:t>, because they</w:t>
+      </w:r>
+      <w:r>
+        <w:rPr>
+          <w:rFonts w:ascii="Arial" w:hAnsi="Arial" w:cs="Arial"/>
+          <w:lang w:val="en-US"/>
+        </w:rPr>
+        <w:t xml:space="preserve"> are both powerful machine learning models with unique advantages when it comes to estimating weekly salaries from </w:t>
+      </w:r>
+      <w:r>
+        <w:rPr>
+          <w:rFonts w:ascii="Arial" w:hAnsi="Arial" w:cs="Arial"/>
+          <w:lang w:val="en-US"/>
+        </w:rPr>
+        <w:t>my</w:t>
+      </w:r>
+      <w:r>
+        <w:rPr>
+          <w:rFonts w:ascii="Arial" w:hAnsi="Arial" w:cs="Arial"/>
+          <w:lang w:val="en-US"/>
+        </w:rPr>
+        <w:t xml:space="preserve"> dataset of industry employees. These models are particularly useful in regression tasks where the goal is to predict continuous numeric values, such as salary amounts.</w:t>
+      </w:r>
+    </w:p>
+    <w:p>
+      <w:pPr>
+        <w:tabs>
+          <w:tab w:val="left" w:pos="1390"/>
+        </w:tabs>
+        <w:jc w:val="both"/>
+        <w:rPr>
+          <w:rFonts w:ascii="Arial" w:hAnsi="Arial" w:cs="Arial"/>
+          <w:lang w:val="en-US"/>
+        </w:rPr>
+      </w:pPr>
+      <w:proofErr w:type="spellStart"/>
+      <w:r>
+        <w:rPr>
+          <w:rFonts w:ascii="Arial" w:hAnsi="Arial" w:cs="Arial"/>
+          <w:lang w:val="en-US"/>
+        </w:rPr>
+        <w:t>XGBoost</w:t>
+      </w:r>
+      <w:proofErr w:type="spellEnd"/>
+      <w:r>
+        <w:rPr>
+          <w:rFonts w:ascii="Arial" w:hAnsi="Arial" w:cs="Arial"/>
+          <w:lang w:val="en-US"/>
+        </w:rPr>
+        <w:t xml:space="preserve"> Regression stands out for its high predictive accuracy. It is renowned for its ability to provide precise predictions and often outperforms other regression algorithms on various datasets. This is primarily attributed to its ensemble of decision trees and the optimization of bias and variance, resulting in accurate salary estimates. Additionally, </w:t>
+      </w:r>
+      <w:proofErr w:type="spellStart"/>
+      <w:r>
+        <w:rPr>
+          <w:rFonts w:ascii="Arial" w:hAnsi="Arial" w:cs="Arial"/>
+          <w:lang w:val="en-US"/>
+        </w:rPr>
+        <w:t>XGBoost</w:t>
+      </w:r>
+      <w:proofErr w:type="spellEnd"/>
+      <w:r>
+        <w:rPr>
+          <w:rFonts w:ascii="Arial" w:hAnsi="Arial" w:cs="Arial"/>
+          <w:lang w:val="en-US"/>
+        </w:rPr>
+        <w:t xml:space="preserve"> incorporates L1 (Lasso) and L2 (Ridge) regularization terms in its objective function, helping to prevent overfitting and improving the model's robustness in the face of noisy data. The use of gradient boosting is another key advantage, as it enables the model to build trees sequentially, learning from the mistakes of previous trees, which enhances overall performance. </w:t>
+      </w:r>
+    </w:p>
+    <w:p>
+      <w:pPr>
+        <w:tabs>
+          <w:tab w:val="left" w:pos="1390"/>
+        </w:tabs>
+        <w:jc w:val="both"/>
+        <w:rPr>
+          <w:rFonts w:ascii="Arial" w:hAnsi="Arial" w:cs="Arial"/>
+          <w:lang w:val="en-US"/>
+        </w:rPr>
+      </w:pPr>
+      <w:r>
+        <w:rPr>
+          <w:rFonts w:ascii="Arial" w:hAnsi="Arial" w:cs="Arial"/>
+          <w:lang w:val="en-US"/>
+        </w:rPr>
+        <w:t xml:space="preserve">I used </w:t>
+      </w:r>
+      <w:proofErr w:type="spellStart"/>
+      <w:r>
+        <w:rPr>
+          <w:rFonts w:ascii="Arial" w:hAnsi="Arial" w:cs="Arial"/>
+        </w:rPr>
+        <w:t>GridSearchCV</w:t>
+      </w:r>
+      <w:proofErr w:type="spellEnd"/>
+      <w:r>
+        <w:rPr>
+          <w:rFonts w:ascii="Arial" w:hAnsi="Arial" w:cs="Arial"/>
+        </w:rPr>
+        <w:t xml:space="preserve"> to look for the best hyperparameters.</w:t>
+      </w:r>
+      <w:r>
+        <w:rPr>
+          <w:rFonts w:ascii="Arial" w:hAnsi="Arial" w:cs="Arial"/>
+        </w:rPr>
+        <w:t xml:space="preserve"> I</w:t>
+      </w:r>
+      <w:r>
+        <w:rPr>
+          <w:rFonts w:ascii="Arial" w:hAnsi="Arial" w:cs="Arial"/>
+          <w:lang w:val="en-US"/>
+        </w:rPr>
+        <w:t xml:space="preserve">t systematically tests all possible hyperparameter combinations within the defined grid. </w:t>
+      </w:r>
+      <w:r>
+        <w:rPr>
+          <w:rFonts w:ascii="Arial" w:hAnsi="Arial" w:cs="Arial"/>
+          <w:lang w:val="en-US"/>
+        </w:rPr>
+        <w:t xml:space="preserve">It </w:t>
+      </w:r>
+      <w:r>
+        <w:rPr>
+          <w:rFonts w:ascii="Arial" w:hAnsi="Arial" w:cs="Arial"/>
+          <w:lang w:val="en-US"/>
+        </w:rPr>
+        <w:t xml:space="preserve">provides the benefit of a comprehensive and thorough search, which can result in finding the best combination of hyperparameters that optimizes </w:t>
+      </w:r>
+      <w:r>
+        <w:rPr>
+          <w:rFonts w:ascii="Arial" w:hAnsi="Arial" w:cs="Arial"/>
+          <w:lang w:val="en-US"/>
+        </w:rPr>
+        <w:t>the</w:t>
+      </w:r>
+      <w:r>
+        <w:rPr>
+          <w:rFonts w:ascii="Arial" w:hAnsi="Arial" w:cs="Arial"/>
+          <w:lang w:val="en-US"/>
+        </w:rPr>
+        <w:t xml:space="preserve"> model's performance</w:t>
+      </w:r>
+      <w:r>
+        <w:rPr>
+          <w:rFonts w:ascii="Arial" w:hAnsi="Arial" w:cs="Arial"/>
+          <w:lang w:val="en-US"/>
+        </w:rPr>
+        <w:t xml:space="preserve">, </w:t>
+      </w:r>
+      <w:r>
+        <w:rPr>
+          <w:rFonts w:ascii="Arial" w:hAnsi="Arial" w:cs="Arial"/>
+          <w:lang w:val="en-US"/>
+        </w:rPr>
+        <w:t>accuracy and generalization</w:t>
+      </w:r>
+      <w:r>
+        <w:rPr>
+          <w:rFonts w:ascii="Arial" w:hAnsi="Arial" w:cs="Arial"/>
+          <w:lang w:val="en-US"/>
+        </w:rPr>
+        <w:t>.</w:t>
+      </w:r>
+    </w:p>
+    <w:p>
+      <w:pPr>
+        <w:tabs>
+          <w:tab w:val="left" w:pos="1390"/>
+        </w:tabs>
+        <w:jc w:val="both"/>
+        <w:rPr>
+          <w:rFonts w:ascii="Arial" w:hAnsi="Arial" w:cs="Arial"/>
+          <w:lang w:val="en-US"/>
+        </w:rPr>
+      </w:pPr>
+      <w:r>
+        <w:rPr>
+          <w:rFonts w:ascii="Arial" w:hAnsi="Arial" w:cs="Arial"/>
+          <w:lang w:val="en-US"/>
+        </w:rPr>
+        <w:t xml:space="preserve">Random Forest Regression, on the other hand, offers a different set of advantages for this regression task. As an ensemble model, Random Forest combines multiple decision trees to make predictions, which significantly reduces the risk of overfitting and enhances model stability. This is especially valuable when working with salary estimation data, as overfitting can lead to inaccurate predictions. Random Forest provides feature importance scores, allowing you to identify the most influential variables affecting weekly salaries. This feature importance analysis aids in feature selection and model interpretation, which can be critical when explaining salary predictions to stakeholders. Random Forest is relatively robust to outliers and noisy data, making it a solid choice for datasets with varying data quality, which is common in salary estimation tasks. Additionally, it's easy to use and requires fewer hyperparameters to fine-tune compared to </w:t>
+      </w:r>
+      <w:proofErr w:type="spellStart"/>
+      <w:r>
+        <w:rPr>
+          <w:rFonts w:ascii="Arial" w:hAnsi="Arial" w:cs="Arial"/>
+          <w:lang w:val="en-US"/>
+        </w:rPr>
+        <w:t>XGBoost</w:t>
+      </w:r>
+      <w:proofErr w:type="spellEnd"/>
+      <w:r>
+        <w:rPr>
+          <w:rFonts w:ascii="Arial" w:hAnsi="Arial" w:cs="Arial"/>
+          <w:lang w:val="en-US"/>
+        </w:rPr>
+        <w:t>, making it a practical option for quick model development and deployment. It can also be trained in parallel, saving time and resources when dealing with large datasets. Another convenience is that Random Forest models do not require extensive feature scaling, simplifying the data preprocessing phase.</w:t>
+      </w:r>
+    </w:p>
+    <w:p>
+      <w:pPr>
+        <w:tabs>
+          <w:tab w:val="left" w:pos="1390"/>
+        </w:tabs>
+        <w:rPr>
+          <w:rFonts w:ascii="Arial" w:hAnsi="Arial" w:cs="Arial"/>
           <w:b/>
           <w:bCs/>
-          <w:sz w:val="28"/>
-          <w:szCs w:val="28"/>
-        </w:rPr>
-        <w:t>hngh</w:t>
-      </w:r>
-    </w:p>
-    <w:p>
-      <w:pPr>
-        <w:tabs>
-          <w:tab w:val="left" w:pos="1390"/>
-        </w:tabs>
-      </w:pPr>
-    </w:p>
-    <w:p>
-      <w:pPr>
-        <w:tabs>
-          <w:tab w:val="left" w:pos="1390"/>
-        </w:tabs>
-      </w:pPr>
-      <w:r>
-        <w:t>Question to ask when I want to predict :</w:t>
-      </w:r>
-    </w:p>
-    <w:p>
-      <w:pPr>
-        <w:tabs>
-          <w:tab w:val="left" w:pos="1390"/>
-        </w:tabs>
-      </w:pPr>
-      <w:r>
-        <w:t>How many foreign nationals will be working next year ?</w:t>
-      </w:r>
-    </w:p>
-    <w:p>
-      <w:pPr>
-        <w:tabs>
-          <w:tab w:val="left" w:pos="1390"/>
-        </w:tabs>
-      </w:pPr>
-    </w:p>
-    <w:p>
-      <w:pPr>
-        <w:tabs>
-          <w:tab w:val="left" w:pos="1390"/>
-        </w:tabs>
-        <w:rPr>
-          <w:lang w:val="en-US"/>
-        </w:rPr>
-      </w:pPr>
-      <w:r>
-        <w:rPr>
+          <w:sz w:val="32"/>
+          <w:szCs w:val="32"/>
+        </w:rPr>
+      </w:pPr>
+      <w:r>
+        <w:rPr>
+          <w:rFonts w:ascii="Arial" w:hAnsi="Arial" w:cs="Arial"/>
           <w:b/>
           <w:bCs/>
-          <w:i/>
-          <w:iCs/>
+          <w:sz w:val="32"/>
+          <w:szCs w:val="32"/>
+        </w:rPr>
+        <w:lastRenderedPageBreak/>
+        <w:t>Statistics</w:t>
+      </w:r>
+      <w:r>
+        <w:rPr>
+          <w:rFonts w:ascii="Arial" w:hAnsi="Arial" w:cs="Arial"/>
+          <w:b/>
+          <w:bCs/>
+          <w:sz w:val="32"/>
+          <w:szCs w:val="32"/>
+        </w:rPr>
+        <w:t xml:space="preserve"> part:</w:t>
+      </w:r>
+    </w:p>
+    <w:p>
+      <w:pPr>
+        <w:tabs>
+          <w:tab w:val="left" w:pos="1390"/>
+        </w:tabs>
+        <w:rPr>
           <w:lang w:val="en-US"/>
         </w:rPr>
-        <w:t>x</w:t>
-      </w:r>
-      <w:r>
-        <w:rPr>
-          <w:lang w:val="en-US"/>
-        </w:rPr>
-        <w:t>: attribute, predictor, independent variable, input</w:t>
-      </w:r>
-    </w:p>
-    <w:p>
-      <w:pPr>
-        <w:tabs>
-          <w:tab w:val="left" w:pos="1390"/>
-        </w:tabs>
-        <w:rPr>
-          <w:lang w:val="en-US"/>
-        </w:rPr>
-      </w:pPr>
-      <w:r>
-        <w:rPr>
-          <w:i/>
-          <w:iCs/>
-          <w:lang w:val="en-US"/>
-        </w:rPr>
-        <w:t>y</w:t>
-      </w:r>
-      <w:r>
-        <w:rPr>
-          <w:lang w:val="en-US"/>
-        </w:rPr>
-        <w:t>: class, response, dependent variable, output</w:t>
-      </w:r>
-    </w:p>
-    <w:p>
-      <w:pPr>
-        <w:tabs>
-          <w:tab w:val="left" w:pos="1390"/>
-        </w:tabs>
-        <w:rPr>
-          <w:lang w:val="en-US"/>
-        </w:rPr>
-      </w:pPr>
-    </w:p>
-    <w:p>
-      <w:pPr>
-        <w:tabs>
-          <w:tab w:val="left" w:pos="1390"/>
-        </w:tabs>
-        <w:rPr>
-          <w:lang w:val="en-US"/>
-        </w:rPr>
-      </w:pPr>
-      <w:r>
-        <w:rPr>
-          <w:lang w:val="en-US"/>
-        </w:rPr>
-        <w:t xml:space="preserve">why I don’t need to nomalize : </w:t>
-      </w:r>
-    </w:p>
-    <w:p>
-      <w:pPr>
-        <w:tabs>
-          <w:tab w:val="left" w:pos="1390"/>
-        </w:tabs>
-        <w:rPr>
-          <w:lang w:val="en-AR"/>
-        </w:rPr>
-      </w:pPr>
-      <w:r>
-        <w:rPr>
-          <w:rFonts w:ascii="Helvetica Neue" w:hAnsi="Helvetica Neue"/>
-          <w:color w:val="000000"/>
-          <w:sz w:val="21"/>
-          <w:szCs w:val="21"/>
-          <w:shd w:val="clear" w:color="auto" w:fill="FFFFFF"/>
-        </w:rPr>
-        <w:t>It is a good practice to normalize your data as it brings all the samples in the same scale and range. Normalizing the data is crucial when the data you have is not consistent. We can check for inconsistency by using the describe() function that you studied above which will give usmax and min values. If the max and min values of one feature are significantly larger than the other feature then normalizing both the features to the same scale is very important.</w:t>
-      </w:r>
-    </w:p>
-    <w:p>
-      <w:pPr>
-        <w:tabs>
-          <w:tab w:val="left" w:pos="1390"/>
-        </w:tabs>
-        <w:rPr>
-          <w:lang w:val="en-AR"/>
-        </w:rPr>
+      </w:pPr>
+    </w:p>
+    <w:p>
+      <w:pPr>
+        <w:tabs>
+          <w:tab w:val="left" w:pos="1390"/>
+        </w:tabs>
+        <w:rPr>
+          <w:rFonts w:ascii="Arial" w:hAnsi="Arial" w:cs="Arial"/>
+          <w:b/>
+          <w:bCs/>
+          <w:sz w:val="32"/>
+          <w:szCs w:val="32"/>
+        </w:rPr>
+      </w:pPr>
+    </w:p>
+    <w:p>
+      <w:pPr>
+        <w:tabs>
+          <w:tab w:val="left" w:pos="1390"/>
+        </w:tabs>
+        <w:rPr>
+          <w:rFonts w:ascii="Arial" w:hAnsi="Arial" w:cs="Arial"/>
+          <w:b/>
+          <w:bCs/>
+          <w:sz w:val="32"/>
+          <w:szCs w:val="32"/>
+        </w:rPr>
+      </w:pPr>
+      <w:r>
+        <w:rPr>
+          <w:rFonts w:ascii="Arial" w:hAnsi="Arial" w:cs="Arial"/>
+          <w:b/>
+          <w:bCs/>
+          <w:sz w:val="32"/>
+          <w:szCs w:val="32"/>
+        </w:rPr>
+        <w:t>Programming</w:t>
+      </w:r>
+      <w:r>
+        <w:rPr>
+          <w:rFonts w:ascii="Arial" w:hAnsi="Arial" w:cs="Arial"/>
+          <w:b/>
+          <w:bCs/>
+          <w:sz w:val="32"/>
+          <w:szCs w:val="32"/>
+        </w:rPr>
+        <w:t xml:space="preserve"> part:</w:t>
+      </w:r>
+    </w:p>
+    <w:p>
+      <w:pPr>
+        <w:tabs>
+          <w:tab w:val="left" w:pos="1390"/>
+        </w:tabs>
+        <w:rPr>
+          <w:rFonts w:ascii="Arial" w:hAnsi="Arial" w:cs="Arial"/>
+          <w:b/>
+          <w:bCs/>
+          <w:sz w:val="32"/>
+          <w:szCs w:val="32"/>
+        </w:rPr>
+      </w:pPr>
+    </w:p>
+    <w:p>
+      <w:pPr>
+        <w:tabs>
+          <w:tab w:val="left" w:pos="1390"/>
+        </w:tabs>
       </w:pPr>
     </w:p>
     <w:sectPr>
@@ -2864,6 +3314,29 @@
     <w:qFormat/>
     <w:rsid w:val="008B45EA"/>
   </w:style>
+  <w:style w:type="paragraph" w:styleId="Heading2">
+    <w:name w:val="heading 2"/>
+    <w:basedOn w:val="Normal"/>
+    <w:next w:val="Normal"/>
+    <w:link w:val="Heading2Char"/>
+    <w:uiPriority w:val="9"/>
+    <w:semiHidden/>
+    <w:unhideWhenUsed/>
+    <w:qFormat/>
+    <w:rsid w:val="005E5593"/>
+    <w:pPr>
+      <w:keepNext/>
+      <w:keepLines/>
+      <w:spacing w:before="40" w:after="0"/>
+      <w:outlineLvl w:val="1"/>
+    </w:pPr>
+    <w:rPr>
+      <w:rFonts w:asciiTheme="majorHAnsi" w:eastAsiaTheme="majorEastAsia" w:hAnsiTheme="majorHAnsi" w:cstheme="majorBidi"/>
+      <w:color w:val="2F5496" w:themeColor="accent1" w:themeShade="BF"/>
+      <w:sz w:val="26"/>
+      <w:szCs w:val="26"/>
+    </w:rPr>
+  </w:style>
   <w:style w:type="paragraph" w:styleId="Heading5">
     <w:name w:val="heading 5"/>
     <w:basedOn w:val="Normal"/>
@@ -3002,6 +3475,20 @@
     <w:rPr>
       <w:color w:val="605E5C"/>
       <w:shd w:val="clear" w:color="auto" w:fill="E1DFDD"/>
+    </w:rPr>
+  </w:style>
+  <w:style w:type="character" w:customStyle="1" w:styleId="Heading2Char">
+    <w:name w:val="Heading 2 Char"/>
+    <w:basedOn w:val="DefaultParagraphFont"/>
+    <w:link w:val="Heading2"/>
+    <w:uiPriority w:val="9"/>
+    <w:semiHidden/>
+    <w:rsid w:val="005E5593"/>
+    <w:rPr>
+      <w:rFonts w:asciiTheme="majorHAnsi" w:eastAsiaTheme="majorEastAsia" w:hAnsiTheme="majorHAnsi" w:cstheme="majorBidi"/>
+      <w:color w:val="2F5496" w:themeColor="accent1" w:themeShade="BF"/>
+      <w:sz w:val="26"/>
+      <w:szCs w:val="26"/>
     </w:rPr>
   </w:style>
 </w:styles>

</xml_diff>